<commit_message>
re #9 tiny doc edit
</commit_message>
<xml_diff>
--- a/docs/Documentation.docx
+++ b/docs/Documentation.docx
@@ -1040,8 +1040,8 @@
           <w:szCs w:val="24"/>
         </w:rPr>
       </w:pPr>
-      <w:bookmarkStart w:id="3" w:name="multiple_videos2"/>
-      <w:bookmarkEnd w:id="3"/>
+      <w:bookmarkStart w:id="2" w:name="multiple_videos2"/>
+      <w:bookmarkEnd w:id="2"/>
       <w:r>
         <w:rPr>
           <w:rFonts w:ascii="Times New Roman" w:hAnsi="Times New Roman" w:cs="Times New Roman"/>
@@ -2266,19 +2266,32 @@
           <w:szCs w:val="24"/>
         </w:rPr>
       </w:pPr>
-      <w:bookmarkStart w:id="4" w:name="_Ref409441570"/>
+      <w:bookmarkStart w:id="3" w:name="_Ref409441570"/>
       <w:r>
         <w:t xml:space="preserve">Figure </w:t>
       </w:r>
-      <w:fldSimple w:instr=" SEQ Figure \* ARABIC ">
-        <w:r>
-          <w:rPr>
-            <w:noProof/>
-          </w:rPr>
-          <w:t>1</w:t>
-        </w:r>
-      </w:fldSimple>
-      <w:bookmarkEnd w:id="4"/>
+      <w:r>
+        <w:fldChar w:fldCharType="begin"/>
+      </w:r>
+      <w:r>
+        <w:instrText xml:space="preserve"> SEQ Figure \* ARABIC </w:instrText>
+      </w:r>
+      <w:r>
+        <w:fldChar w:fldCharType="separate"/>
+      </w:r>
+      <w:r>
+        <w:rPr>
+          <w:noProof/>
+        </w:rPr>
+        <w:t>1</w:t>
+      </w:r>
+      <w:r>
+        <w:rPr>
+          <w:noProof/>
+        </w:rPr>
+        <w:fldChar w:fldCharType="end"/>
+      </w:r>
+      <w:bookmarkEnd w:id="3"/>
       <w:r>
         <w:t>: Main GUI</w:t>
       </w:r>
@@ -2699,7 +2712,7 @@
           <w:szCs w:val="24"/>
         </w:rPr>
       </w:pPr>
-      <w:bookmarkStart w:id="5" w:name="BGsetup"/>
+      <w:bookmarkStart w:id="4" w:name="BGsetup"/>
       <w:r>
         <w:rPr>
           <w:rFonts w:ascii="Times New Roman" w:hAnsi="Times New Roman" w:cs="Times New Roman"/>
@@ -2710,7 +2723,7 @@
         <w:t>Background setup</w:t>
       </w:r>
     </w:p>
-    <w:bookmarkEnd w:id="5"/>
+    <w:bookmarkEnd w:id="4"/>
     <w:p>
       <w:pPr>
         <w:keepNext/>
@@ -3765,14 +3778,27 @@
       <w:r>
         <w:t xml:space="preserve">Figure </w:t>
       </w:r>
-      <w:fldSimple w:instr=" SEQ Figure \* ARABIC ">
-        <w:r>
-          <w:rPr>
-            <w:noProof/>
-          </w:rPr>
-          <w:t>2</w:t>
-        </w:r>
-      </w:fldSimple>
+      <w:r>
+        <w:fldChar w:fldCharType="begin"/>
+      </w:r>
+      <w:r>
+        <w:instrText xml:space="preserve"> SEQ Figure \* ARABIC </w:instrText>
+      </w:r>
+      <w:r>
+        <w:fldChar w:fldCharType="separate"/>
+      </w:r>
+      <w:r>
+        <w:rPr>
+          <w:noProof/>
+        </w:rPr>
+        <w:t>2</w:t>
+      </w:r>
+      <w:r>
+        <w:rPr>
+          <w:noProof/>
+        </w:rPr>
+        <w:fldChar w:fldCharType="end"/>
+      </w:r>
       <w:r>
         <w:t>: Background setup</w:t>
       </w:r>
@@ -4783,14 +4809,27 @@
       <w:r>
         <w:t xml:space="preserve">Figure </w:t>
       </w:r>
-      <w:fldSimple w:instr=" SEQ Figure \* ARABIC ">
-        <w:r>
-          <w:rPr>
-            <w:noProof/>
-          </w:rPr>
-          <w:t>3</w:t>
-        </w:r>
-      </w:fldSimple>
+      <w:r>
+        <w:fldChar w:fldCharType="begin"/>
+      </w:r>
+      <w:r>
+        <w:instrText xml:space="preserve"> SEQ Figure \* ARABIC </w:instrText>
+      </w:r>
+      <w:r>
+        <w:fldChar w:fldCharType="separate"/>
+      </w:r>
+      <w:r>
+        <w:rPr>
+          <w:noProof/>
+        </w:rPr>
+        <w:t>3</w:t>
+      </w:r>
+      <w:r>
+        <w:rPr>
+          <w:noProof/>
+        </w:rPr>
+        <w:fldChar w:fldCharType="end"/>
+      </w:r>
       <w:r>
         <w:t>: Manually fix background</w:t>
       </w:r>
@@ -5063,7 +5102,7 @@
           <w:szCs w:val="24"/>
         </w:rPr>
       </w:pPr>
-      <w:bookmarkStart w:id="6" w:name="ROIsetup"/>
+      <w:bookmarkStart w:id="5" w:name="ROIsetup"/>
       <w:r>
         <w:rPr>
           <w:rFonts w:ascii="Times New Roman" w:hAnsi="Times New Roman" w:cs="Times New Roman"/>
@@ -5074,7 +5113,7 @@
         <w:t>Regions of interest setup</w:t>
       </w:r>
     </w:p>
-    <w:bookmarkEnd w:id="6"/>
+    <w:bookmarkEnd w:id="5"/>
     <w:p>
       <w:pPr>
         <w:pStyle w:val="ListParagraph"/>
@@ -5148,7 +5187,18 @@
           <w:sz w:val="24"/>
           <w:szCs w:val="24"/>
         </w:rPr>
-        <w:t>mean_roi_radius</w:t>
+        <w:t>meanroi</w:t>
+      </w:r>
+      <w:bookmarkStart w:id="6" w:name="_GoBack"/>
+      <w:bookmarkEnd w:id="6"/>
+      <w:r>
+        <w:rPr>
+          <w:rFonts w:ascii="Times New Roman" w:hAnsi="Times New Roman" w:cs="Times New Roman"/>
+          <w:i/>
+          <w:sz w:val="24"/>
+          <w:szCs w:val="24"/>
+        </w:rPr>
+        <w:t>radius</w:t>
       </w:r>
       <w:r>
         <w:rPr>
@@ -5781,14 +5831,27 @@
       <w:r>
         <w:t xml:space="preserve">Figure </w:t>
       </w:r>
-      <w:fldSimple w:instr=" SEQ Figure \* ARABIC ">
-        <w:r>
-          <w:rPr>
-            <w:noProof/>
-          </w:rPr>
-          <w:t>4</w:t>
-        </w:r>
-      </w:fldSimple>
+      <w:r>
+        <w:fldChar w:fldCharType="begin"/>
+      </w:r>
+      <w:r>
+        <w:instrText xml:space="preserve"> SEQ Figure \* ARABIC </w:instrText>
+      </w:r>
+      <w:r>
+        <w:fldChar w:fldCharType="separate"/>
+      </w:r>
+      <w:r>
+        <w:rPr>
+          <w:noProof/>
+        </w:rPr>
+        <w:t>4</w:t>
+      </w:r>
+      <w:r>
+        <w:rPr>
+          <w:noProof/>
+        </w:rPr>
+        <w:fldChar w:fldCharType="end"/>
+      </w:r>
       <w:r>
         <w:t>: Regions of interest setup</w:t>
       </w:r>
@@ -7239,14 +7302,27 @@
       <w:r>
         <w:t xml:space="preserve">Figure </w:t>
       </w:r>
-      <w:fldSimple w:instr=" SEQ Figure \* ARABIC ">
-        <w:r>
-          <w:rPr>
-            <w:noProof/>
-          </w:rPr>
-          <w:t>5</w:t>
-        </w:r>
-      </w:fldSimple>
+      <w:r>
+        <w:fldChar w:fldCharType="begin"/>
+      </w:r>
+      <w:r>
+        <w:instrText xml:space="preserve"> SEQ Figure \* ARABIC </w:instrText>
+      </w:r>
+      <w:r>
+        <w:fldChar w:fldCharType="separate"/>
+      </w:r>
+      <w:r>
+        <w:rPr>
+          <w:noProof/>
+        </w:rPr>
+        <w:t>5</w:t>
+      </w:r>
+      <w:r>
+        <w:rPr>
+          <w:noProof/>
+        </w:rPr>
+        <w:fldChar w:fldCharType="end"/>
+      </w:r>
       <w:r>
         <w:t>: body tracking parameters setup</w:t>
       </w:r>
@@ -8645,14 +8721,27 @@
       <w:r>
         <w:t xml:space="preserve">Figure </w:t>
       </w:r>
-      <w:fldSimple w:instr=" SEQ Figure \* ARABIC ">
-        <w:r>
-          <w:rPr>
-            <w:noProof/>
-          </w:rPr>
-          <w:t>6</w:t>
-        </w:r>
-      </w:fldSimple>
+      <w:r>
+        <w:fldChar w:fldCharType="begin"/>
+      </w:r>
+      <w:r>
+        <w:instrText xml:space="preserve"> SEQ Figure \* ARABIC </w:instrText>
+      </w:r>
+      <w:r>
+        <w:fldChar w:fldCharType="separate"/>
+      </w:r>
+      <w:r>
+        <w:rPr>
+          <w:noProof/>
+        </w:rPr>
+        <w:t>6</w:t>
+      </w:r>
+      <w:r>
+        <w:rPr>
+          <w:noProof/>
+        </w:rPr>
+        <w:fldChar w:fldCharType="end"/>
+      </w:r>
       <w:r>
         <w:t>: Advanced body tracking parameters</w:t>
       </w:r>
@@ -9359,14 +9448,27 @@
       <w:r>
         <w:t xml:space="preserve">Figure </w:t>
       </w:r>
-      <w:fldSimple w:instr=" SEQ Figure \* ARABIC ">
-        <w:r>
-          <w:rPr>
-            <w:noProof/>
-          </w:rPr>
-          <w:t>7</w:t>
-        </w:r>
-      </w:fldSimple>
+      <w:r>
+        <w:fldChar w:fldCharType="begin"/>
+      </w:r>
+      <w:r>
+        <w:instrText xml:space="preserve"> SEQ Figure \* ARABIC </w:instrText>
+      </w:r>
+      <w:r>
+        <w:fldChar w:fldCharType="separate"/>
+      </w:r>
+      <w:r>
+        <w:rPr>
+          <w:noProof/>
+        </w:rPr>
+        <w:t>7</w:t>
+      </w:r>
+      <w:r>
+        <w:rPr>
+          <w:noProof/>
+        </w:rPr>
+        <w:fldChar w:fldCharType="end"/>
+      </w:r>
       <w:r>
         <w:t>: Wing tracking parameters</w:t>
       </w:r>
@@ -10654,14 +10756,27 @@
       <w:r>
         <w:t xml:space="preserve">Figure </w:t>
       </w:r>
-      <w:fldSimple w:instr=" SEQ Figure \* ARABIC ">
-        <w:r>
-          <w:rPr>
-            <w:noProof/>
-          </w:rPr>
-          <w:t>8</w:t>
-        </w:r>
-      </w:fldSimple>
+      <w:r>
+        <w:fldChar w:fldCharType="begin"/>
+      </w:r>
+      <w:r>
+        <w:instrText xml:space="preserve"> SEQ Figure \* ARABIC </w:instrText>
+      </w:r>
+      <w:r>
+        <w:fldChar w:fldCharType="separate"/>
+      </w:r>
+      <w:r>
+        <w:rPr>
+          <w:noProof/>
+        </w:rPr>
+        <w:t>8</w:t>
+      </w:r>
+      <w:r>
+        <w:rPr>
+          <w:noProof/>
+        </w:rPr>
+        <w:fldChar w:fldCharType="end"/>
+      </w:r>
       <w:r>
         <w:t>: Tracking</w:t>
       </w:r>
@@ -11220,14 +11335,27 @@
       <w:r>
         <w:t xml:space="preserve">Figure </w:t>
       </w:r>
-      <w:fldSimple w:instr=" SEQ Figure \* ARABIC ">
-        <w:r>
-          <w:rPr>
-            <w:noProof/>
-          </w:rPr>
-          <w:t>9</w:t>
-        </w:r>
-      </w:fldSimple>
+      <w:r>
+        <w:fldChar w:fldCharType="begin"/>
+      </w:r>
+      <w:r>
+        <w:instrText xml:space="preserve"> SEQ Figure \* ARABIC </w:instrText>
+      </w:r>
+      <w:r>
+        <w:fldChar w:fldCharType="separate"/>
+      </w:r>
+      <w:r>
+        <w:rPr>
+          <w:noProof/>
+        </w:rPr>
+        <w:t>9</w:t>
+      </w:r>
+      <w:r>
+        <w:rPr>
+          <w:noProof/>
+        </w:rPr>
+        <w:fldChar w:fldCharType="end"/>
+      </w:r>
       <w:r>
         <w:t>: Results visualization</w:t>
       </w:r>
@@ -11433,8 +11561,6 @@
       <w:r>
         <w:t>p</w:t>
       </w:r>
-      <w:bookmarkStart w:id="2" w:name="_GoBack"/>
-      <w:bookmarkEnd w:id="2"/>
       <w:r>
         <w:t>ped</w:t>
       </w:r>
@@ -13699,7 +13825,7 @@
   <a:extraClrSchemeLst/>
   <a:extLst>
     <a:ext uri="{05A4C25C-085E-4340-85A3-A5531E510DB2}">
-      <thm15:themeFamily xmlns:thm15="http://schemas.microsoft.com/office/thememl/2012/main" xmlns="" name="Office Theme" id="{62F939B6-93AF-4DB8-9C6B-D6C7DFDC589F}" vid="{4A3C46E8-61CC-4603-A589-7422A47A8E4A}"/>
+      <thm15:themeFamily xmlns="" xmlns:thm15="http://schemas.microsoft.com/office/thememl/2012/main" name="Office Theme" id="{62F939B6-93AF-4DB8-9C6B-D6C7DFDC589F}" vid="{4A3C46E8-61CC-4603-A589-7422A47A8E4A}"/>
     </a:ext>
   </a:extLst>
 </a:theme>
@@ -13710,7 +13836,7 @@
 </file>
 
 <file path=customXml/itemProps1.xml><?xml version="1.0" encoding="utf-8"?>
-<ds:datastoreItem xmlns:ds="http://schemas.openxmlformats.org/officeDocument/2006/customXml" ds:itemID="{1E8B4549-E4D7-49B9-97EA-4038AA4E784D}">
+<ds:datastoreItem xmlns:ds="http://schemas.openxmlformats.org/officeDocument/2006/customXml" ds:itemID="{59EA7521-28FC-40B7-AEF4-73FCA7D92BC8}">
   <ds:schemaRefs>
     <ds:schemaRef ds:uri="http://schemas.openxmlformats.org/officeDocument/2006/bibliography"/>
   </ds:schemaRefs>

</xml_diff>